<commit_message>
Source + bao cao java + huong dan(readme)
</commit_message>
<xml_diff>
--- a/REFERENCE/BaoCaoJava.docx
+++ b/REFERENCE/BaoCaoJava.docx
@@ -339,8 +339,6 @@
         </w:rPr>
         <w:t>Sinh viên thực hiện:</w:t>
       </w:r>
-      <w:bookmarkStart w:id="0" w:name="_GoBack"/>
-      <w:bookmarkEnd w:id="0"/>
     </w:p>
     <w:p>
       <w:pPr>
@@ -413,12 +411,12 @@
         <w:pStyle w:val="Heading2"/>
         <w:jc w:val="center"/>
       </w:pPr>
-      <w:bookmarkStart w:id="1" w:name="_Toc12830151"/>
+      <w:bookmarkStart w:id="0" w:name="_Toc12830151"/>
       <w:r>
         <w:lastRenderedPageBreak/>
         <w:t>LỜI CÁM ƠN</w:t>
       </w:r>
-      <w:bookmarkEnd w:id="1"/>
+      <w:bookmarkEnd w:id="0"/>
     </w:p>
     <w:p>
       <w:r>
@@ -478,14 +476,14 @@
         <w:pStyle w:val="Heading2"/>
         <w:jc w:val="center"/>
       </w:pPr>
-      <w:bookmarkStart w:id="2" w:name="_Toc8197505"/>
-      <w:bookmarkStart w:id="3" w:name="_Toc12830152"/>
+      <w:bookmarkStart w:id="1" w:name="_Toc8197505"/>
+      <w:bookmarkStart w:id="2" w:name="_Toc12830152"/>
       <w:r>
         <w:lastRenderedPageBreak/>
         <w:t>MỤC LỤC</w:t>
       </w:r>
+      <w:bookmarkEnd w:id="1"/>
       <w:bookmarkEnd w:id="2"/>
-      <w:bookmarkEnd w:id="3"/>
     </w:p>
     <w:p/>
     <w:sdt>
@@ -2867,7 +2865,7 @@
       <w:pPr>
         <w:pStyle w:val="Heading2"/>
       </w:pPr>
-      <w:bookmarkStart w:id="4" w:name="_Toc12830153"/>
+      <w:bookmarkStart w:id="3" w:name="_Toc12830153"/>
       <w:r>
         <w:lastRenderedPageBreak/>
         <w:t>Chương 1</w:t>
@@ -2878,7 +2876,7 @@
       <w:r>
         <w:t>TỔNG QUAN VỀ ĐỀ TÀI</w:t>
       </w:r>
-      <w:bookmarkEnd w:id="4"/>
+      <w:bookmarkEnd w:id="3"/>
     </w:p>
     <w:p>
       <w:pPr>
@@ -2892,14 +2890,14 @@
           <w:b/>
         </w:rPr>
       </w:pPr>
-      <w:bookmarkStart w:id="5" w:name="_Toc12830154"/>
+      <w:bookmarkStart w:id="4" w:name="_Toc12830154"/>
       <w:r>
         <w:rPr>
           <w:b/>
         </w:rPr>
         <w:t>Mục tiêu:</w:t>
       </w:r>
-      <w:bookmarkEnd w:id="5"/>
+      <w:bookmarkEnd w:id="4"/>
     </w:p>
     <w:p>
       <w:pPr>
@@ -3014,14 +3012,14 @@
           <w:b/>
         </w:rPr>
       </w:pPr>
-      <w:bookmarkStart w:id="6" w:name="_Toc12830155"/>
+      <w:bookmarkStart w:id="5" w:name="_Toc12830155"/>
       <w:r>
         <w:rPr>
           <w:b/>
         </w:rPr>
         <w:t>Nội dung nghiên cứu:</w:t>
       </w:r>
-      <w:bookmarkEnd w:id="6"/>
+      <w:bookmarkEnd w:id="5"/>
     </w:p>
     <w:p>
       <w:pPr>
@@ -3031,11 +3029,11 @@
           <w:numId w:val="13"/>
         </w:numPr>
       </w:pPr>
-      <w:bookmarkStart w:id="7" w:name="_Toc419937285"/>
+      <w:bookmarkStart w:id="6" w:name="_Toc419937285"/>
       <w:r>
         <w:t>Để có thể hoàn thành được đề tài thì cần phải nghiên cứu những nội dung như sau:</w:t>
       </w:r>
-      <w:bookmarkEnd w:id="7"/>
+      <w:bookmarkEnd w:id="6"/>
     </w:p>
     <w:p>
       <w:pPr>
@@ -3098,14 +3096,14 @@
           <w:b/>
         </w:rPr>
       </w:pPr>
-      <w:bookmarkStart w:id="8" w:name="_Toc12830156"/>
+      <w:bookmarkStart w:id="7" w:name="_Toc12830156"/>
       <w:r>
         <w:rPr>
           <w:b/>
         </w:rPr>
         <w:t>Phạm vi:</w:t>
       </w:r>
-      <w:bookmarkEnd w:id="8"/>
+      <w:bookmarkEnd w:id="7"/>
     </w:p>
     <w:p>
       <w:pPr>
@@ -3161,7 +3159,7 @@
       <w:pPr>
         <w:pStyle w:val="Heading2"/>
       </w:pPr>
-      <w:bookmarkStart w:id="9" w:name="_Toc12830157"/>
+      <w:bookmarkStart w:id="8" w:name="_Toc12830157"/>
       <w:r>
         <w:t>Chương 2</w:t>
       </w:r>
@@ -3171,7 +3169,7 @@
       <w:r>
         <w:t>BÀI TOÁN QUẢN LÝ NHÂN SỰ &amp; TIỀN LƯƠNG</w:t>
       </w:r>
-      <w:bookmarkEnd w:id="9"/>
+      <w:bookmarkEnd w:id="8"/>
     </w:p>
     <w:p>
       <w:pPr>
@@ -3184,7 +3182,7 @@
           <w:b/>
         </w:rPr>
       </w:pPr>
-      <w:bookmarkStart w:id="10" w:name="_Toc12830158"/>
+      <w:bookmarkStart w:id="9" w:name="_Toc12830158"/>
       <w:r>
         <w:rPr>
           <w:b/>
@@ -3197,7 +3195,7 @@
         </w:rPr>
         <w:t>:</w:t>
       </w:r>
-      <w:bookmarkEnd w:id="10"/>
+      <w:bookmarkEnd w:id="9"/>
     </w:p>
     <w:p>
       <w:pPr>
@@ -3551,14 +3549,14 @@
           <w:b/>
         </w:rPr>
       </w:pPr>
-      <w:bookmarkStart w:id="11" w:name="_Toc12830159"/>
+      <w:bookmarkStart w:id="10" w:name="_Toc12830159"/>
       <w:r>
         <w:rPr>
           <w:b/>
         </w:rPr>
         <w:t>Phân tích yêu cầu:</w:t>
       </w:r>
-      <w:bookmarkEnd w:id="11"/>
+      <w:bookmarkEnd w:id="10"/>
     </w:p>
     <w:p>
       <w:pPr>
@@ -4020,14 +4018,14 @@
           <w:b/>
         </w:rPr>
       </w:pPr>
-      <w:bookmarkStart w:id="12" w:name="_Toc12830160"/>
+      <w:bookmarkStart w:id="11" w:name="_Toc12830160"/>
       <w:r>
         <w:rPr>
           <w:b/>
         </w:rPr>
         <w:t>Lựa chọn phương án thiết kế</w:t>
       </w:r>
-      <w:bookmarkEnd w:id="12"/>
+      <w:bookmarkEnd w:id="11"/>
     </w:p>
     <w:p>
       <w:pPr>
@@ -4287,7 +4285,7 @@
       <w:pPr>
         <w:pStyle w:val="Heading2"/>
       </w:pPr>
-      <w:bookmarkStart w:id="13" w:name="_Toc12830161"/>
+      <w:bookmarkStart w:id="12" w:name="_Toc12830161"/>
       <w:r>
         <w:lastRenderedPageBreak/>
         <w:t>Chương 3</w:t>
@@ -4296,7 +4294,7 @@
         <w:tab/>
         <w:t>THIẾT KẾ HỆ THỐNG</w:t>
       </w:r>
-      <w:bookmarkEnd w:id="13"/>
+      <w:bookmarkEnd w:id="12"/>
     </w:p>
     <w:p/>
     <w:p>
@@ -4310,7 +4308,7 @@
           <w:b/>
         </w:rPr>
       </w:pPr>
-      <w:bookmarkStart w:id="14" w:name="_Toc12830162"/>
+      <w:bookmarkStart w:id="13" w:name="_Toc12830162"/>
       <w:r>
         <w:rPr>
           <w:b/>
@@ -4323,7 +4321,7 @@
         </w:rPr>
         <w:t>:</w:t>
       </w:r>
-      <w:bookmarkEnd w:id="14"/>
+      <w:bookmarkEnd w:id="13"/>
     </w:p>
     <w:p>
       <w:r>
@@ -4388,14 +4386,14 @@
           <w:b/>
         </w:rPr>
       </w:pPr>
-      <w:bookmarkStart w:id="15" w:name="_Toc12830163"/>
+      <w:bookmarkStart w:id="14" w:name="_Toc12830163"/>
       <w:r>
         <w:rPr>
           <w:b/>
         </w:rPr>
         <w:t>Danh sách các tác nhân của hệ thống:</w:t>
       </w:r>
-      <w:bookmarkEnd w:id="15"/>
+      <w:bookmarkEnd w:id="14"/>
       <w:r>
         <w:rPr>
           <w:b/>
@@ -4585,7 +4583,7 @@
           <w:b/>
         </w:rPr>
       </w:pPr>
-      <w:bookmarkStart w:id="16" w:name="_Toc12830164"/>
+      <w:bookmarkStart w:id="15" w:name="_Toc12830164"/>
       <w:r>
         <w:rPr>
           <w:b/>
@@ -4599,7 +4597,7 @@
         </w:rPr>
         <w:t>:</w:t>
       </w:r>
-      <w:bookmarkEnd w:id="16"/>
+      <w:bookmarkEnd w:id="15"/>
     </w:p>
     <w:tbl>
       <w:tblPr>
@@ -5093,14 +5091,14 @@
           <w:b/>
         </w:rPr>
       </w:pPr>
-      <w:bookmarkStart w:id="17" w:name="_Toc12830165"/>
+      <w:bookmarkStart w:id="16" w:name="_Toc12830165"/>
       <w:r>
         <w:rPr>
           <w:b/>
         </w:rPr>
         <w:t>Đặc tả USE-CASE</w:t>
       </w:r>
-      <w:bookmarkEnd w:id="17"/>
+      <w:bookmarkEnd w:id="16"/>
     </w:p>
     <w:p>
       <w:pPr>
@@ -5109,8 +5107,8 @@
           <w:b/>
         </w:rPr>
       </w:pPr>
-      <w:bookmarkStart w:id="18" w:name="_Toc256286448"/>
-      <w:bookmarkStart w:id="19" w:name="_Toc261369111"/>
+      <w:bookmarkStart w:id="17" w:name="_Toc256286448"/>
+      <w:bookmarkStart w:id="18" w:name="_Toc261369111"/>
       <w:r>
         <w:rPr>
           <w:b/>
@@ -5124,8 +5122,8 @@
         </w:rPr>
         <w:t>“Đăng Nhập”</w:t>
       </w:r>
+      <w:bookmarkEnd w:id="17"/>
       <w:bookmarkEnd w:id="18"/>
-      <w:bookmarkEnd w:id="19"/>
     </w:p>
     <w:p>
       <w:pPr>
@@ -5433,8 +5431,8 @@
           <w:b/>
         </w:rPr>
       </w:pPr>
-      <w:bookmarkStart w:id="20" w:name="_Toc256286449"/>
-      <w:bookmarkStart w:id="21" w:name="_Toc261369112"/>
+      <w:bookmarkStart w:id="19" w:name="_Toc256286449"/>
+      <w:bookmarkStart w:id="20" w:name="_Toc261369112"/>
       <w:r>
         <w:rPr>
           <w:b/>
@@ -5454,8 +5452,8 @@
         </w:rPr>
         <w:t>”</w:t>
       </w:r>
+      <w:bookmarkEnd w:id="19"/>
       <w:bookmarkEnd w:id="20"/>
-      <w:bookmarkEnd w:id="21"/>
     </w:p>
     <w:p>
       <w:pPr>
@@ -5716,8 +5714,8 @@
           <w:b/>
         </w:rPr>
       </w:pPr>
-      <w:bookmarkStart w:id="22" w:name="_Toc256286450"/>
-      <w:bookmarkStart w:id="23" w:name="_Toc261369113"/>
+      <w:bookmarkStart w:id="21" w:name="_Toc256286450"/>
+      <w:bookmarkStart w:id="22" w:name="_Toc261369113"/>
       <w:r>
         <w:rPr>
           <w:b/>
@@ -5758,8 +5756,8 @@
         </w:rPr>
         <w:t>”</w:t>
       </w:r>
+      <w:bookmarkEnd w:id="21"/>
       <w:bookmarkEnd w:id="22"/>
-      <w:bookmarkEnd w:id="23"/>
     </w:p>
     <w:p>
       <w:pPr>
@@ -6084,7 +6082,7 @@
         </w:rPr>
         <w:t>Không có</w:t>
       </w:r>
-      <w:bookmarkStart w:id="24" w:name="_Toc256286451"/>
+      <w:bookmarkStart w:id="23" w:name="_Toc256286451"/>
     </w:p>
     <w:p>
       <w:pPr>
@@ -6093,9 +6091,9 @@
           <w:b/>
         </w:rPr>
       </w:pPr>
-      <w:bookmarkStart w:id="25" w:name="_Toc256286452"/>
-      <w:bookmarkStart w:id="26" w:name="_Toc261369115"/>
-      <w:bookmarkEnd w:id="24"/>
+      <w:bookmarkStart w:id="24" w:name="_Toc256286452"/>
+      <w:bookmarkStart w:id="25" w:name="_Toc261369115"/>
+      <w:bookmarkEnd w:id="23"/>
       <w:r>
         <w:rPr>
           <w:b/>
@@ -6115,8 +6113,8 @@
         </w:rPr>
         <w:t>”</w:t>
       </w:r>
+      <w:bookmarkEnd w:id="24"/>
       <w:bookmarkEnd w:id="25"/>
-      <w:bookmarkEnd w:id="26"/>
     </w:p>
     <w:p>
       <w:pPr>
@@ -6394,8 +6392,8 @@
       <w:pPr>
         <w:pStyle w:val="Heading4"/>
       </w:pPr>
-      <w:bookmarkStart w:id="27" w:name="_Toc256286453"/>
-      <w:bookmarkStart w:id="28" w:name="_Toc261369116"/>
+      <w:bookmarkStart w:id="26" w:name="_Toc256286453"/>
+      <w:bookmarkStart w:id="27" w:name="_Toc261369116"/>
       <w:r>
         <w:t>Đặc tả USE-CASE“</w:t>
       </w:r>
@@ -6409,8 +6407,8 @@
       <w:r>
         <w:t>”</w:t>
       </w:r>
+      <w:bookmarkEnd w:id="26"/>
       <w:bookmarkEnd w:id="27"/>
-      <w:bookmarkEnd w:id="28"/>
     </w:p>
     <w:p>
       <w:pPr>
@@ -6671,8 +6669,8 @@
           <w:b/>
         </w:rPr>
       </w:pPr>
-      <w:bookmarkStart w:id="29" w:name="_Toc256286454"/>
-      <w:bookmarkStart w:id="30" w:name="_Toc261369117"/>
+      <w:bookmarkStart w:id="28" w:name="_Toc256286454"/>
+      <w:bookmarkStart w:id="29" w:name="_Toc261369117"/>
       <w:r>
         <w:rPr>
           <w:b/>
@@ -6692,8 +6690,8 @@
         </w:rPr>
         <w:t>”</w:t>
       </w:r>
+      <w:bookmarkEnd w:id="28"/>
       <w:bookmarkEnd w:id="29"/>
-      <w:bookmarkEnd w:id="30"/>
     </w:p>
     <w:p>
       <w:pPr>
@@ -7096,8 +7094,8 @@
           <w:b/>
         </w:rPr>
       </w:pPr>
-      <w:bookmarkStart w:id="31" w:name="_Toc256286455"/>
-      <w:bookmarkStart w:id="32" w:name="_Toc261369118"/>
+      <w:bookmarkStart w:id="30" w:name="_Toc256286455"/>
+      <w:bookmarkStart w:id="31" w:name="_Toc261369118"/>
       <w:r>
         <w:rPr>
           <w:b/>
@@ -7125,8 +7123,8 @@
         </w:rPr>
         <w:t>”</w:t>
       </w:r>
+      <w:bookmarkEnd w:id="30"/>
       <w:bookmarkEnd w:id="31"/>
-      <w:bookmarkEnd w:id="32"/>
     </w:p>
     <w:p>
       <w:pPr>
@@ -7435,8 +7433,8 @@
           <w:b/>
         </w:rPr>
       </w:pPr>
-      <w:bookmarkStart w:id="33" w:name="_Toc256286458"/>
-      <w:bookmarkStart w:id="34" w:name="_Toc261369121"/>
+      <w:bookmarkStart w:id="32" w:name="_Toc256286458"/>
+      <w:bookmarkStart w:id="33" w:name="_Toc261369121"/>
       <w:r>
         <w:rPr>
           <w:b/>
@@ -7456,8 +7454,8 @@
         </w:rPr>
         <w:t>”</w:t>
       </w:r>
+      <w:bookmarkEnd w:id="32"/>
       <w:bookmarkEnd w:id="33"/>
-      <w:bookmarkEnd w:id="34"/>
     </w:p>
     <w:p>
       <w:pPr>
@@ -7717,9 +7715,9 @@
         </w:rPr>
         <w:t>Không có</w:t>
       </w:r>
-      <w:bookmarkStart w:id="35" w:name="_Toc256286459"/>
-    </w:p>
-    <w:bookmarkEnd w:id="35"/>
+      <w:bookmarkStart w:id="34" w:name="_Toc256286459"/>
+    </w:p>
+    <w:bookmarkEnd w:id="34"/>
     <w:p>
       <w:pPr>
         <w:spacing w:before="60" w:after="60" w:line="312" w:lineRule="auto"/>
@@ -7745,7 +7743,7 @@
           <w:b/>
         </w:rPr>
       </w:pPr>
-      <w:bookmarkStart w:id="36" w:name="_Toc12830166"/>
+      <w:bookmarkStart w:id="35" w:name="_Toc12830166"/>
       <w:r>
         <w:rPr>
           <w:b/>
@@ -7759,7 +7757,7 @@
         </w:rPr>
         <w:t xml:space="preserve"> và Sơ đồ lớp ( Class diagram)</w:t>
       </w:r>
-      <w:bookmarkEnd w:id="36"/>
+      <w:bookmarkEnd w:id="35"/>
     </w:p>
     <w:p>
       <w:pPr>
@@ -8881,8 +8879,8 @@
         <w:lastRenderedPageBreak/>
         <w:t>Class diagram tổng</w:t>
       </w:r>
-      <w:bookmarkStart w:id="37" w:name="_Toc261369127"/>
-      <w:bookmarkStart w:id="38" w:name="_Toc261067687"/>
+      <w:bookmarkStart w:id="36" w:name="_Toc261369127"/>
+      <w:bookmarkStart w:id="37" w:name="_Toc261067687"/>
     </w:p>
     <w:p>
       <w:r>
@@ -8962,8 +8960,8 @@
         <w:lastRenderedPageBreak/>
         <w:t>Danh sách các lớp đối tượng và quan hệ</w:t>
       </w:r>
+      <w:bookmarkEnd w:id="36"/>
       <w:bookmarkEnd w:id="37"/>
-      <w:bookmarkEnd w:id="38"/>
     </w:p>
     <w:tbl>
       <w:tblPr>
@@ -11398,8 +11396,8 @@
           <w:b/>
         </w:rPr>
       </w:pPr>
-      <w:bookmarkStart w:id="39" w:name="_Toc261369128"/>
-      <w:bookmarkStart w:id="40" w:name="_Toc261067688"/>
+      <w:bookmarkStart w:id="38" w:name="_Toc261369128"/>
+      <w:bookmarkStart w:id="39" w:name="_Toc261067688"/>
       <w:r>
         <w:rPr>
           <w:b/>
@@ -11407,8 +11405,8 @@
         <w:lastRenderedPageBreak/>
         <w:t>Mô tả chi tiết từng lớp đối tượng</w:t>
       </w:r>
+      <w:bookmarkEnd w:id="38"/>
       <w:bookmarkEnd w:id="39"/>
-      <w:bookmarkEnd w:id="40"/>
     </w:p>
     <w:tbl>
       <w:tblPr>
@@ -16416,7 +16414,7 @@
           <w:b/>
         </w:rPr>
       </w:pPr>
-      <w:bookmarkStart w:id="41" w:name="_Toc12830167"/>
+      <w:bookmarkStart w:id="40" w:name="_Toc12830167"/>
       <w:r>
         <w:rPr>
           <w:b/>
@@ -16424,7 +16422,7 @@
         <w:lastRenderedPageBreak/>
         <w:t>Sơ đồ trạng thái (state diagram)</w:t>
       </w:r>
-      <w:bookmarkEnd w:id="41"/>
+      <w:bookmarkEnd w:id="40"/>
     </w:p>
     <w:p>
       <w:pPr>
@@ -16446,16 +16444,32 @@
           <w:szCs w:val="24"/>
         </w:rPr>
       </w:pPr>
+    </w:p>
+    <w:p>
+      <w:pPr>
+        <w:rPr>
+          <w:szCs w:val="24"/>
+        </w:rPr>
+      </w:pPr>
+    </w:p>
+    <w:p>
+      <w:pPr>
+        <w:rPr>
+          <w:szCs w:val="24"/>
+        </w:rPr>
+      </w:pPr>
+      <w:bookmarkStart w:id="41" w:name="_GoBack"/>
       <w:r>
         <w:rPr>
           <w:noProof/>
+          <w:szCs w:val="24"/>
           <w:lang w:val="vi-VN" w:eastAsia="vi-VN"/>
         </w:rPr>
         <w:drawing>
-          <wp:inline distT="0" distB="0" distL="0" distR="0" wp14:anchorId="1D4F91B5" wp14:editId="1095961D">
-            <wp:extent cx="5943600" cy="3967480"/>
-            <wp:effectExtent l="0" t="0" r="0" b="0"/>
-            <wp:docPr id="49" name="Picture 49"/>
+          <wp:inline distT="0" distB="0" distL="0" distR="0" wp14:anchorId="5C6C9D48" wp14:editId="4DDAB456">
+            <wp:extent cx="5934075" cy="4572000"/>
+            <wp:effectExtent l="0" t="0" r="9525" b="0"/>
+            <wp:docPr id="4" name="Picture 4" descr="C:\Users\Administrator\Downloads\66606683_356120545287050_5249184865961639936_n.png"/>
             <wp:cNvGraphicFramePr>
               <a:graphicFrameLocks xmlns:a="http://schemas.openxmlformats.org/drawingml/2006/main" noChangeAspect="1"/>
             </wp:cNvGraphicFramePr>
@@ -16463,23 +16477,36 @@
               <a:graphicData uri="http://schemas.openxmlformats.org/drawingml/2006/picture">
                 <pic:pic xmlns:pic="http://schemas.openxmlformats.org/drawingml/2006/picture">
                   <pic:nvPicPr>
-                    <pic:cNvPr id="0" name=""/>
-                    <pic:cNvPicPr/>
+                    <pic:cNvPr id="0" name="Picture 1" descr="C:\Users\Administrator\Downloads\66606683_356120545287050_5249184865961639936_n.png"/>
+                    <pic:cNvPicPr>
+                      <a:picLocks noChangeAspect="1" noChangeArrowheads="1"/>
+                    </pic:cNvPicPr>
                   </pic:nvPicPr>
                   <pic:blipFill>
-                    <a:blip r:embed="rId37"/>
+                    <a:blip r:embed="rId37">
+                      <a:extLst>
+                        <a:ext uri="{28A0092B-C50C-407E-A947-70E740481C1C}">
+                          <a14:useLocalDpi xmlns:a14="http://schemas.microsoft.com/office/drawing/2010/main" val="0"/>
+                        </a:ext>
+                      </a:extLst>
+                    </a:blip>
+                    <a:srcRect/>
                     <a:stretch>
                       <a:fillRect/>
                     </a:stretch>
                   </pic:blipFill>
-                  <pic:spPr>
+                  <pic:spPr bwMode="auto">
                     <a:xfrm>
                       <a:off x="0" y="0"/>
-                      <a:ext cx="5943600" cy="3967480"/>
+                      <a:ext cx="5934075" cy="4572000"/>
                     </a:xfrm>
                     <a:prstGeom prst="rect">
                       <a:avLst/>
                     </a:prstGeom>
+                    <a:noFill/>
+                    <a:ln>
+                      <a:noFill/>
+                    </a:ln>
                   </pic:spPr>
                 </pic:pic>
               </a:graphicData>
@@ -16487,20 +16514,7 @@
           </wp:inline>
         </w:drawing>
       </w:r>
-    </w:p>
-    <w:p>
-      <w:pPr>
-        <w:rPr>
-          <w:szCs w:val="24"/>
-        </w:rPr>
-      </w:pPr>
-    </w:p>
-    <w:p>
-      <w:pPr>
-        <w:rPr>
-          <w:szCs w:val="24"/>
-        </w:rPr>
-      </w:pPr>
+      <w:bookmarkEnd w:id="41"/>
       <w:r>
         <w:rPr>
           <w:szCs w:val="24"/>
@@ -23803,7 +23817,7 @@
           <w:rPr>
             <w:noProof/>
           </w:rPr>
-          <w:t>3</w:t>
+          <w:t>42</w:t>
         </w:r>
         <w:r>
           <w:rPr>
@@ -28731,7 +28745,7 @@
   <a:extraClrSchemeLst/>
   <a:extLst>
     <a:ext uri="{05A4C25C-085E-4340-85A3-A5531E510DB2}">
-      <thm15:themeFamily xmlns="" xmlns:thm15="http://schemas.microsoft.com/office/thememl/2012/main" name="Office Theme" id="{62F939B6-93AF-4DB8-9C6B-D6C7DFDC589F}" vid="{4A3C46E8-61CC-4603-A589-7422A47A8E4A}"/>
+      <thm15:themeFamily xmlns:thm15="http://schemas.microsoft.com/office/thememl/2012/main" xmlns="" name="Office Theme" id="{62F939B6-93AF-4DB8-9C6B-D6C7DFDC589F}" vid="{4A3C46E8-61CC-4603-A589-7422A47A8E4A}"/>
     </a:ext>
   </a:extLst>
 </a:theme>
@@ -28742,7 +28756,7 @@
 </file>
 
 <file path=customXml/itemProps1.xml><?xml version="1.0" encoding="utf-8"?>
-<ds:datastoreItem xmlns:ds="http://schemas.openxmlformats.org/officeDocument/2006/customXml" ds:itemID="{E06845F1-FC66-4642-88E9-8BE570C1FA78}">
+<ds:datastoreItem xmlns:ds="http://schemas.openxmlformats.org/officeDocument/2006/customXml" ds:itemID="{636F0DE7-A5BB-4E9B-BEC5-F7169144A258}">
   <ds:schemaRefs>
     <ds:schemaRef ds:uri="http://schemas.openxmlformats.org/officeDocument/2006/bibliography"/>
   </ds:schemaRefs>

</xml_diff>